<commit_message>
Filled out more details.
</commit_message>
<xml_diff>
--- a/project_proposal.docx
+++ b/project_proposal.docx
@@ -162,6 +162,27 @@
       <w:pPr>
         <w:ind w:left="720"/>
       </w:pPr>
+      <w:r>
+        <w:t xml:space="preserve">Our group project follows the </w:t>
+      </w:r>
+      <w:r>
+        <w:rPr>
+          <w:i/>
+          <w:iCs/>
+        </w:rPr>
+        <w:t>Intelligent Browsing</w:t>
+      </w:r>
+      <w:r>
+        <w:t xml:space="preserve"> topic, by aiming to provide a browser extension for Chrome to highlight keywords in webpages and transform them into hyperlinks which the user can click to search more information on the keyword. This extension would use text retrieval techniques to rank candidate keywords and exclude stop words, thus providing a user like a researcher with a convenient method to improve research efficiency.</w:t>
+      </w:r>
+      <w:r>
+        <w:t xml:space="preserve"> It would also provide controls to limit the number of keywords as well as search for a keyword.</w:t>
+      </w:r>
+    </w:p>
+    <w:p>
+      <w:pPr>
+        <w:ind w:left="720"/>
+      </w:pPr>
     </w:p>
     <w:p>
       <w:pPr>
@@ -200,6 +221,17 @@
     </w:p>
     <w:p>
       <w:pPr>
+        <w:pStyle w:val="ListParagraph"/>
+      </w:pPr>
+      <w:r>
+        <w:t>For this project, we will be using text retrieval</w:t>
+      </w:r>
+      <w:r>
+        <w:t xml:space="preserve"> to match user query (for keyword search) with ---- algorithm, page indexing using ---- library, and text mining using ----.</w:t>
+      </w:r>
+    </w:p>
+    <w:p>
+      <w:pPr>
         <w:rPr>
           <w:b/>
           <w:bCs/>
@@ -232,6 +264,14 @@
           <w:bCs/>
         </w:rPr>
       </w:pPr>
+    </w:p>
+    <w:p>
+      <w:pPr>
+        <w:ind w:left="720"/>
+      </w:pPr>
+      <w:r>
+        <w:t>Our group will be taking on the role of user “experts” to judge the quality of highlighted keywords, as well as confirm that tuning controls respond as expected and that the keywords are correctly transformed into hyperlinks and can be operated with well.</w:t>
+      </w:r>
     </w:p>
     <w:p>
       <w:pPr>

</xml_diff>

<commit_message>
pehartma: Added nlp library and my netid.
</commit_message>
<xml_diff>
--- a/project_proposal.docx
+++ b/project_proposal.docx
@@ -77,7 +77,18 @@
         </w:rPr>
       </w:pPr>
       <w:r>
-        <w:t>Peter Hartman (NetID:)</w:t>
+        <w:t>Peter Hartman (NetID:</w:t>
+      </w:r>
+      <w:r>
+        <w:t xml:space="preserve"> </w:t>
+      </w:r>
+      <w:proofErr w:type="spellStart"/>
+      <w:r>
+        <w:t>pehartma</w:t>
+      </w:r>
+      <w:proofErr w:type="spellEnd"/>
+      <w:r>
+        <w:t>)</w:t>
       </w:r>
     </w:p>
     <w:p>
@@ -233,7 +244,30 @@
         <w:t>For this project, we will be using text retrieval</w:t>
       </w:r>
       <w:r>
-        <w:t xml:space="preserve"> to match user query (for keyword search) with ---- algorithm, page indexing using ---- library, and text mining using ----.</w:t>
+        <w:t xml:space="preserve"> to match user query (for keyword search) with ---- algorithm, page indexing </w:t>
+      </w:r>
+      <w:r>
+        <w:t xml:space="preserve">and text mining </w:t>
+      </w:r>
+      <w:r>
+        <w:t xml:space="preserve">using </w:t>
+      </w:r>
+      <w:r>
+        <w:t>Wink-NLP</w:t>
+      </w:r>
+      <w:r>
+        <w:t xml:space="preserve"> library</w:t>
+      </w:r>
+      <w:r>
+        <w:t xml:space="preserve"> for </w:t>
+      </w:r>
+      <w:proofErr w:type="spellStart"/>
+      <w:r>
+        <w:t>javascript</w:t>
+      </w:r>
+      <w:proofErr w:type="spellEnd"/>
+      <w:r>
+        <w:t>.</w:t>
       </w:r>
     </w:p>
     <w:p>
@@ -400,7 +434,6 @@
           </w:tcPr>
           <w:p>
             <w:r>
-              <w:lastRenderedPageBreak/>
               <w:t>Member</w:t>
             </w:r>
           </w:p>
@@ -457,19 +490,31 @@
           <w:tcPr>
             <w:tcW w:w="2417" w:type="dxa"/>
           </w:tcPr>
-          <w:p/>
+          <w:p>
+            <w:r>
+              <w:t>Program structure, beginning script, UI, display and execute module, module integration</w:t>
+            </w:r>
+          </w:p>
         </w:tc>
         <w:tc>
           <w:tcPr>
             <w:tcW w:w="2417" w:type="dxa"/>
           </w:tcPr>
-          <w:p/>
+          <w:p>
+            <w:r>
+              <w:t>24</w:t>
+            </w:r>
+          </w:p>
         </w:tc>
         <w:tc>
           <w:tcPr>
             <w:tcW w:w="2417" w:type="dxa"/>
           </w:tcPr>
-          <w:p/>
+          <w:p>
+            <w:r>
+              <w:t>24</w:t>
+            </w:r>
+          </w:p>
         </w:tc>
       </w:tr>
       <w:tr>

</xml_diff>

<commit_message>
pehartma: Added VSM with stop word elimination
</commit_message>
<xml_diff>
--- a/project_proposal.docx
+++ b/project_proposal.docx
@@ -244,7 +244,19 @@
         <w:t>For this project, we will be using text retrieval</w:t>
       </w:r>
       <w:r>
-        <w:t xml:space="preserve"> to match user query (for keyword search) with ---- algorithm, page indexing </w:t>
+        <w:t xml:space="preserve"> to match user query (for keyword search) with </w:t>
+      </w:r>
+      <w:r>
+        <w:t>the VSM</w:t>
+      </w:r>
+      <w:r>
+        <w:t xml:space="preserve"> algorithm</w:t>
+      </w:r>
+      <w:r>
+        <w:t xml:space="preserve"> with stop word elimination</w:t>
+      </w:r>
+      <w:r>
+        <w:t xml:space="preserve">, page indexing </w:t>
       </w:r>
       <w:r>
         <w:t xml:space="preserve">and text mining </w:t>

</xml_diff>

<commit_message>
Add Steven's contributions to table, remove Python from languages, specify Peter as captain
</commit_message>
<xml_diff>
--- a/project_proposal.docx
+++ b/project_proposal.docx
@@ -90,6 +90,16 @@
       <w:r>
         <w:t>)</w:t>
       </w:r>
+      <w:r>
+        <w:t xml:space="preserve">, </w:t>
+      </w:r>
+      <w:r>
+        <w:rPr>
+          <w:i/>
+          <w:iCs/>
+        </w:rPr>
+        <w:t>captain</w:t>
+      </w:r>
     </w:p>
     <w:p>
       <w:pPr>
@@ -366,7 +376,7 @@
         <w:ind w:left="720"/>
       </w:pPr>
       <w:r>
-        <w:t>JavaScript, (Python)</w:t>
+        <w:t>JavaScript</w:t>
       </w:r>
     </w:p>
     <w:p>
@@ -548,19 +558,31 @@
           <w:tcPr>
             <w:tcW w:w="2417" w:type="dxa"/>
           </w:tcPr>
-          <w:p/>
+          <w:p>
+            <w:r>
+              <w:t>Parsing module, computational module, validation coordination</w:t>
+            </w:r>
+          </w:p>
         </w:tc>
         <w:tc>
           <w:tcPr>
             <w:tcW w:w="2417" w:type="dxa"/>
           </w:tcPr>
-          <w:p/>
+          <w:p>
+            <w:r>
+              <w:t>20</w:t>
+            </w:r>
+          </w:p>
         </w:tc>
         <w:tc>
           <w:tcPr>
             <w:tcW w:w="2417" w:type="dxa"/>
           </w:tcPr>
-          <w:p/>
+          <w:p>
+            <w:r>
+              <w:t>20</w:t>
+            </w:r>
+          </w:p>
         </w:tc>
       </w:tr>
       <w:tr>

</xml_diff>